<commit_message>
actualización de vinculos de documentacion
</commit_message>
<xml_diff>
--- a/Documentación Final/Sistema de Biblioteca/Ingeniería de Software/Documentación.docx
+++ b/Documentación Final/Sistema de Biblioteca/Ingeniería de Software/Documentación.docx
@@ -2644,10 +2644,7 @@
     <w:p/>
     <w:p/>
     <w:p/>
-    <w:p>
-      <w:bookmarkStart w:id="0" w:name="_GoBack"/>
-      <w:bookmarkEnd w:id="0"/>
-    </w:p>
+    <w:p/>
     <w:p>
       <w:pPr>
         <w:pStyle w:val="Ttulo1"/>
@@ -2656,12 +2653,12 @@
           <w:numId w:val="2"/>
         </w:numPr>
       </w:pPr>
-      <w:bookmarkStart w:id="1" w:name="_Toc25525750"/>
+      <w:bookmarkStart w:id="0" w:name="_Toc25525750"/>
       <w:r>
         <w:lastRenderedPageBreak/>
         <w:t>Introducción</w:t>
       </w:r>
-      <w:bookmarkEnd w:id="1"/>
+      <w:bookmarkEnd w:id="0"/>
     </w:p>
     <w:p>
       <w:pPr>
@@ -2689,11 +2686,11 @@
           <w:numId w:val="2"/>
         </w:numPr>
       </w:pPr>
-      <w:bookmarkStart w:id="2" w:name="_Toc25525751"/>
+      <w:bookmarkStart w:id="1" w:name="_Toc25525751"/>
       <w:r>
         <w:t>Definición y especificación de los requerimientos</w:t>
       </w:r>
-      <w:bookmarkEnd w:id="2"/>
+      <w:bookmarkEnd w:id="1"/>
     </w:p>
     <w:p>
       <w:pPr>
@@ -2703,11 +2700,11 @@
           <w:numId w:val="3"/>
         </w:numPr>
       </w:pPr>
-      <w:bookmarkStart w:id="3" w:name="_Toc25525752"/>
+      <w:bookmarkStart w:id="2" w:name="_Toc25525752"/>
       <w:r>
         <w:t>Definición general del proyecto de software</w:t>
       </w:r>
-      <w:bookmarkEnd w:id="3"/>
+      <w:bookmarkEnd w:id="2"/>
     </w:p>
     <w:p>
       <w:pPr>
@@ -2727,11 +2724,11 @@
           <w:numId w:val="3"/>
         </w:numPr>
       </w:pPr>
-      <w:bookmarkStart w:id="4" w:name="_Toc25525753"/>
+      <w:bookmarkStart w:id="3" w:name="_Toc25525753"/>
       <w:r>
         <w:t>Especificación de requerimientos</w:t>
       </w:r>
-      <w:bookmarkEnd w:id="4"/>
+      <w:bookmarkEnd w:id="3"/>
     </w:p>
     <w:p>
       <w:pPr>
@@ -2745,7 +2742,7 @@
           <w:bCs/>
         </w:rPr>
       </w:pPr>
-      <w:bookmarkStart w:id="5" w:name="_Toc9499960"/>
+      <w:bookmarkStart w:id="4" w:name="_Toc9499960"/>
       <w:r>
         <w:rPr>
           <w:b/>
@@ -2753,7 +2750,7 @@
         </w:rPr>
         <w:t>Requerimientos funcionales</w:t>
       </w:r>
-      <w:bookmarkEnd w:id="5"/>
+      <w:bookmarkEnd w:id="4"/>
     </w:p>
     <w:p>
       <w:r>
@@ -2772,7 +2769,7 @@
           <w:bCs/>
         </w:rPr>
       </w:pPr>
-      <w:bookmarkStart w:id="6" w:name="_Toc9499961"/>
+      <w:bookmarkStart w:id="5" w:name="_Toc9499961"/>
       <w:r>
         <w:rPr>
           <w:b/>
@@ -2780,7 +2777,7 @@
         </w:rPr>
         <w:t>Gestión de bibliotecarios</w:t>
       </w:r>
-      <w:bookmarkEnd w:id="6"/>
+      <w:bookmarkEnd w:id="5"/>
     </w:p>
     <w:p>
       <w:pPr>
@@ -2805,9 +2802,9 @@
       <w:r>
         <w:t>El sistema deberá permitir agregar y eliminar bibliotecarios.</w:t>
       </w:r>
-      <w:bookmarkStart w:id="7" w:name="_f0ctcgaztpnc" w:colFirst="0" w:colLast="0"/>
-      <w:bookmarkStart w:id="8" w:name="_Toc9499962"/>
-      <w:bookmarkEnd w:id="7"/>
+      <w:bookmarkStart w:id="6" w:name="_f0ctcgaztpnc" w:colFirst="0" w:colLast="0"/>
+      <w:bookmarkStart w:id="7" w:name="_Toc9499962"/>
+      <w:bookmarkEnd w:id="6"/>
     </w:p>
     <w:p>
       <w:pPr>
@@ -2833,7 +2830,7 @@
         </w:rPr>
         <w:t>Préstamo de libros al usuario</w:t>
       </w:r>
-      <w:bookmarkEnd w:id="8"/>
+      <w:bookmarkEnd w:id="7"/>
     </w:p>
     <w:p>
       <w:pPr>
@@ -2912,7 +2909,7 @@
           <w:bCs/>
         </w:rPr>
       </w:pPr>
-      <w:bookmarkStart w:id="9" w:name="_Toc9499963"/>
+      <w:bookmarkStart w:id="8" w:name="_Toc9499963"/>
       <w:r>
         <w:rPr>
           <w:b/>
@@ -2920,7 +2917,7 @@
         </w:rPr>
         <w:t>Gestión de inventario de libros</w:t>
       </w:r>
-      <w:bookmarkEnd w:id="9"/>
+      <w:bookmarkEnd w:id="8"/>
     </w:p>
     <w:p>
       <w:pPr>
@@ -3006,7 +3003,7 @@
           <w:bCs/>
         </w:rPr>
       </w:pPr>
-      <w:bookmarkStart w:id="10" w:name="_Toc9499964"/>
+      <w:bookmarkStart w:id="9" w:name="_Toc9499964"/>
       <w:r>
         <w:rPr>
           <w:b/>
@@ -3014,7 +3011,7 @@
         </w:rPr>
         <w:t>Gestión de inventario de usuarios</w:t>
       </w:r>
-      <w:bookmarkEnd w:id="10"/>
+      <w:bookmarkEnd w:id="9"/>
     </w:p>
     <w:p>
       <w:pPr>
@@ -3102,7 +3099,7 @@
           <w:bCs/>
         </w:rPr>
       </w:pPr>
-      <w:bookmarkStart w:id="11" w:name="_Toc9499965"/>
+      <w:bookmarkStart w:id="10" w:name="_Toc9499965"/>
       <w:r>
         <w:rPr>
           <w:b/>
@@ -3110,7 +3107,7 @@
         </w:rPr>
         <w:t>Requerimientos no funcionales</w:t>
       </w:r>
-      <w:bookmarkEnd w:id="11"/>
+      <w:bookmarkEnd w:id="10"/>
     </w:p>
     <w:p>
       <w:pPr>
@@ -3124,7 +3121,7 @@
           <w:bCs/>
         </w:rPr>
       </w:pPr>
-      <w:bookmarkStart w:id="12" w:name="_Toc9499966"/>
+      <w:bookmarkStart w:id="11" w:name="_Toc9499966"/>
       <w:r>
         <w:rPr>
           <w:b/>
@@ -3132,7 +3129,7 @@
         </w:rPr>
         <w:t>Requerimientos operacionales</w:t>
       </w:r>
-      <w:bookmarkEnd w:id="12"/>
+      <w:bookmarkEnd w:id="11"/>
     </w:p>
     <w:p>
       <w:pPr>
@@ -3166,7 +3163,7 @@
           <w:bCs/>
         </w:rPr>
       </w:pPr>
-      <w:bookmarkStart w:id="13" w:name="_Toc9499967"/>
+      <w:bookmarkStart w:id="12" w:name="_Toc9499967"/>
       <w:r>
         <w:rPr>
           <w:b/>
@@ -3174,7 +3171,7 @@
         </w:rPr>
         <w:t>Requerimientos de desempeño del sistema</w:t>
       </w:r>
-      <w:bookmarkEnd w:id="13"/>
+      <w:bookmarkEnd w:id="12"/>
     </w:p>
     <w:p>
       <w:pPr>
@@ -3205,7 +3202,7 @@
           <w:bCs/>
         </w:rPr>
       </w:pPr>
-      <w:bookmarkStart w:id="14" w:name="_Toc9499968"/>
+      <w:bookmarkStart w:id="13" w:name="_Toc9499968"/>
       <w:r>
         <w:rPr>
           <w:b/>
@@ -3213,7 +3210,7 @@
         </w:rPr>
         <w:t>Requerimientos de seguridad</w:t>
       </w:r>
-      <w:bookmarkEnd w:id="14"/>
+      <w:bookmarkEnd w:id="13"/>
     </w:p>
     <w:p>
       <w:pPr>
@@ -3236,21 +3233,21 @@
           <w:numId w:val="3"/>
         </w:numPr>
       </w:pPr>
-      <w:bookmarkStart w:id="15" w:name="_Toc25525754"/>
+      <w:bookmarkStart w:id="14" w:name="_Toc25525754"/>
       <w:r>
         <w:t>Procedimientos de instalación y prueba</w:t>
       </w:r>
-      <w:bookmarkEnd w:id="15"/>
+      <w:bookmarkEnd w:id="14"/>
     </w:p>
     <w:p>
       <w:pPr>
         <w:pStyle w:val="Ttulo3"/>
       </w:pPr>
-      <w:bookmarkStart w:id="16" w:name="_Toc25525755"/>
+      <w:bookmarkStart w:id="15" w:name="_Toc25525755"/>
       <w:r>
         <w:t>Procedimientos de desarrollo:</w:t>
       </w:r>
-      <w:bookmarkEnd w:id="16"/>
+      <w:bookmarkEnd w:id="15"/>
     </w:p>
     <w:p>
       <w:pPr>
@@ -3285,7 +3282,15 @@
         </w:numPr>
       </w:pPr>
       <w:r>
-        <w:t xml:space="preserve">Planificación: Para la planificación de este sistema nos basamos en la metodología del Proceso Unificado de Rational (RUP), que cuenta con cuatro grandes </w:t>
+        <w:t xml:space="preserve">Planificación: Para la planificación de este sistema nos basamos en la metodología del Proceso Unificado de </w:t>
+      </w:r>
+      <w:proofErr w:type="spellStart"/>
+      <w:r>
+        <w:t>Rational</w:t>
+      </w:r>
+      <w:proofErr w:type="spellEnd"/>
+      <w:r>
+        <w:t xml:space="preserve"> (RUP), que cuenta con cuatro grandes </w:t>
       </w:r>
       <w:r>
         <w:t>fases</w:t>
@@ -3346,11 +3351,11 @@
       <w:pPr>
         <w:pStyle w:val="Ttulo3"/>
       </w:pPr>
-      <w:bookmarkStart w:id="17" w:name="_Toc25525756"/>
+      <w:bookmarkStart w:id="16" w:name="_Toc25525756"/>
       <w:r>
         <w:t>Procedimientos de instalación y prueba</w:t>
       </w:r>
-      <w:bookmarkEnd w:id="17"/>
+      <w:bookmarkEnd w:id="16"/>
     </w:p>
     <w:p>
       <w:r>
@@ -3402,7 +3407,25 @@
                 <w:color w:val="303030"/>
                 <w:shd w:val="clear" w:color="auto" w:fill="FFFFFF"/>
               </w:rPr>
-              <w:t>Procesador Pentium 233 MHz o superior (de preferencia de 300 HMz).</w:t>
+              <w:t xml:space="preserve">Procesador Pentium 233 MHz o superior (de preferencia de 300 </w:t>
+            </w:r>
+            <w:proofErr w:type="spellStart"/>
+            <w:r>
+              <w:rPr>
+                <w:rFonts w:ascii="Times New Roman" w:hAnsi="Times New Roman" w:cs="Times New Roman"/>
+                <w:color w:val="303030"/>
+                <w:shd w:val="clear" w:color="auto" w:fill="FFFFFF"/>
+              </w:rPr>
+              <w:t>HMz</w:t>
+            </w:r>
+            <w:proofErr w:type="spellEnd"/>
+            <w:r>
+              <w:rPr>
+                <w:rFonts w:ascii="Times New Roman" w:hAnsi="Times New Roman" w:cs="Times New Roman"/>
+                <w:color w:val="303030"/>
+                <w:shd w:val="clear" w:color="auto" w:fill="FFFFFF"/>
+              </w:rPr>
+              <w:t>).</w:t>
             </w:r>
           </w:p>
         </w:tc>
@@ -3919,12 +3942,12 @@
           <w:numId w:val="10"/>
         </w:numPr>
       </w:pPr>
-      <w:bookmarkStart w:id="18" w:name="_Toc25525757"/>
+      <w:bookmarkStart w:id="17" w:name="_Toc25525757"/>
       <w:r>
         <w:lastRenderedPageBreak/>
         <w:t>Arquitectura del sistema</w:t>
       </w:r>
-      <w:bookmarkEnd w:id="18"/>
+      <w:bookmarkEnd w:id="17"/>
     </w:p>
     <w:p>
       <w:r>
@@ -3985,12 +4008,12 @@
           <w:numId w:val="10"/>
         </w:numPr>
       </w:pPr>
-      <w:bookmarkStart w:id="19" w:name="_Toc25525758"/>
+      <w:bookmarkStart w:id="18" w:name="_Toc25525758"/>
       <w:r>
         <w:lastRenderedPageBreak/>
         <w:t>Diseño del modelo de base de datos</w:t>
       </w:r>
-      <w:bookmarkEnd w:id="19"/>
+      <w:bookmarkEnd w:id="18"/>
     </w:p>
     <w:p>
       <w:pPr>
@@ -3999,11 +4022,11 @@
       <w:r>
         <w:t xml:space="preserve"> </w:t>
       </w:r>
-      <w:bookmarkStart w:id="20" w:name="_Toc25525759"/>
+      <w:bookmarkStart w:id="19" w:name="_Toc25525759"/>
       <w:r>
         <w:t>Modelo Relacional</w:t>
       </w:r>
-      <w:bookmarkEnd w:id="20"/>
+      <w:bookmarkEnd w:id="19"/>
     </w:p>
     <w:p>
       <w:r>
@@ -4058,11 +4081,11 @@
           <w:numId w:val="10"/>
         </w:numPr>
       </w:pPr>
-      <w:bookmarkStart w:id="21" w:name="_Toc25525760"/>
+      <w:bookmarkStart w:id="20" w:name="_Toc25525760"/>
       <w:r>
         <w:t>Diseño de interfaces</w:t>
       </w:r>
-      <w:bookmarkEnd w:id="21"/>
+      <w:bookmarkEnd w:id="20"/>
     </w:p>
     <w:p>
       <w:r>
@@ -4769,11 +4792,11 @@
       <w:pPr>
         <w:pStyle w:val="Ttulo2"/>
       </w:pPr>
-      <w:bookmarkStart w:id="22" w:name="_Toc25525761"/>
+      <w:bookmarkStart w:id="21" w:name="_Toc25525761"/>
       <w:r>
         <w:t>Diseño de reportes</w:t>
       </w:r>
-      <w:bookmarkEnd w:id="22"/>
+      <w:bookmarkEnd w:id="21"/>
     </w:p>
     <w:p>
       <w:pPr>
@@ -5113,12 +5136,12 @@
           <w:numId w:val="10"/>
         </w:numPr>
       </w:pPr>
-      <w:bookmarkStart w:id="23" w:name="_Toc25525762"/>
+      <w:bookmarkStart w:id="22" w:name="_Toc25525762"/>
       <w:r>
         <w:lastRenderedPageBreak/>
         <w:t>Diagrama de Caso de Uso</w:t>
       </w:r>
-      <w:bookmarkEnd w:id="23"/>
+      <w:bookmarkEnd w:id="22"/>
     </w:p>
     <w:p/>
     <w:p>
@@ -5181,7 +5204,7 @@
           <w:lang w:eastAsia="es-MX"/>
         </w:rPr>
       </w:pPr>
-      <w:bookmarkStart w:id="24" w:name="_Toc25525763"/>
+      <w:bookmarkStart w:id="23" w:name="_Toc25525763"/>
       <w:r>
         <w:rPr>
           <w:rFonts w:eastAsia="Times New Roman"/>
@@ -5190,7 +5213,7 @@
         <w:lastRenderedPageBreak/>
         <w:t>7.Descripcion de los Casos de Uso</w:t>
       </w:r>
-      <w:bookmarkEnd w:id="24"/>
+      <w:bookmarkEnd w:id="23"/>
     </w:p>
     <w:p>
       <w:pPr>
@@ -5900,13 +5923,23 @@
                 <w:lang w:eastAsia="es-MX"/>
               </w:rPr>
             </w:pPr>
-            <w:r>
-              <w:rPr>
-                <w:rFonts w:eastAsia="Times New Roman" w:cstheme="minorHAnsi"/>
-                <w:color w:val="000000"/>
-                <w:lang w:eastAsia="es-MX"/>
-              </w:rPr>
-              <w:t>Include:</w:t>
+            <w:proofErr w:type="spellStart"/>
+            <w:r>
+              <w:rPr>
+                <w:rFonts w:eastAsia="Times New Roman" w:cstheme="minorHAnsi"/>
+                <w:color w:val="000000"/>
+                <w:lang w:eastAsia="es-MX"/>
+              </w:rPr>
+              <w:t>Include</w:t>
+            </w:r>
+            <w:proofErr w:type="spellEnd"/>
+            <w:r>
+              <w:rPr>
+                <w:rFonts w:eastAsia="Times New Roman" w:cstheme="minorHAnsi"/>
+                <w:color w:val="000000"/>
+                <w:lang w:eastAsia="es-MX"/>
+              </w:rPr>
+              <w:t>:</w:t>
             </w:r>
           </w:p>
           <w:p>
@@ -5919,13 +5952,23 @@
                 <w:lang w:eastAsia="es-MX"/>
               </w:rPr>
             </w:pPr>
-            <w:r>
-              <w:rPr>
-                <w:rFonts w:eastAsia="Times New Roman" w:cstheme="minorHAnsi"/>
-                <w:color w:val="000000"/>
-                <w:lang w:eastAsia="es-MX"/>
-              </w:rPr>
-              <w:t>Extend:</w:t>
+            <w:proofErr w:type="spellStart"/>
+            <w:r>
+              <w:rPr>
+                <w:rFonts w:eastAsia="Times New Roman" w:cstheme="minorHAnsi"/>
+                <w:color w:val="000000"/>
+                <w:lang w:eastAsia="es-MX"/>
+              </w:rPr>
+              <w:t>Extend</w:t>
+            </w:r>
+            <w:proofErr w:type="spellEnd"/>
+            <w:r>
+              <w:rPr>
+                <w:rFonts w:eastAsia="Times New Roman" w:cstheme="minorHAnsi"/>
+                <w:color w:val="000000"/>
+                <w:lang w:eastAsia="es-MX"/>
+              </w:rPr>
+              <w:t>:</w:t>
             </w:r>
           </w:p>
           <w:p>
@@ -6640,7 +6683,25 @@
                 <w:color w:val="000000"/>
                 <w:lang w:eastAsia="es-MX"/>
               </w:rPr>
-              <w:t> Este reporte es una tabla cuyos renglones son los días de un mes, y cuyas columnas se dividen en “Turno Matutino” y “Turno vespertino” con subcolumnas que especifican el género del usuario, Si es masculino o femenino</w:t>
+              <w:t xml:space="preserve"> Este reporte es una tabla cuyos renglones son los días de un mes, y cuyas columnas se dividen en “Turno Matutino” y “Turno vespertino” con </w:t>
+            </w:r>
+            <w:proofErr w:type="spellStart"/>
+            <w:r>
+              <w:rPr>
+                <w:rFonts w:eastAsia="Times New Roman" w:cstheme="minorHAnsi"/>
+                <w:color w:val="000000"/>
+                <w:lang w:eastAsia="es-MX"/>
+              </w:rPr>
+              <w:t>subcolumnas</w:t>
+            </w:r>
+            <w:proofErr w:type="spellEnd"/>
+            <w:r>
+              <w:rPr>
+                <w:rFonts w:eastAsia="Times New Roman" w:cstheme="minorHAnsi"/>
+                <w:color w:val="000000"/>
+                <w:lang w:eastAsia="es-MX"/>
+              </w:rPr>
+              <w:t xml:space="preserve"> que especifican el género del usuario, Si es masculino o femenino</w:t>
             </w:r>
           </w:p>
         </w:tc>
@@ -6771,13 +6832,23 @@
                 <w:lang w:eastAsia="es-MX"/>
               </w:rPr>
             </w:pPr>
-            <w:r>
-              <w:rPr>
-                <w:rFonts w:eastAsia="Times New Roman" w:cstheme="minorHAnsi"/>
-                <w:color w:val="000000"/>
-                <w:lang w:eastAsia="es-MX"/>
-              </w:rPr>
-              <w:t>Include:</w:t>
+            <w:proofErr w:type="spellStart"/>
+            <w:r>
+              <w:rPr>
+                <w:rFonts w:eastAsia="Times New Roman" w:cstheme="minorHAnsi"/>
+                <w:color w:val="000000"/>
+                <w:lang w:eastAsia="es-MX"/>
+              </w:rPr>
+              <w:t>Include</w:t>
+            </w:r>
+            <w:proofErr w:type="spellEnd"/>
+            <w:r>
+              <w:rPr>
+                <w:rFonts w:eastAsia="Times New Roman" w:cstheme="minorHAnsi"/>
+                <w:color w:val="000000"/>
+                <w:lang w:eastAsia="es-MX"/>
+              </w:rPr>
+              <w:t>:</w:t>
             </w:r>
           </w:p>
           <w:p>
@@ -6790,13 +6861,23 @@
                 <w:lang w:eastAsia="es-MX"/>
               </w:rPr>
             </w:pPr>
-            <w:r>
-              <w:rPr>
-                <w:rFonts w:eastAsia="Times New Roman" w:cstheme="minorHAnsi"/>
-                <w:color w:val="000000"/>
-                <w:lang w:eastAsia="es-MX"/>
-              </w:rPr>
-              <w:t>Extend:</w:t>
+            <w:proofErr w:type="spellStart"/>
+            <w:r>
+              <w:rPr>
+                <w:rFonts w:eastAsia="Times New Roman" w:cstheme="minorHAnsi"/>
+                <w:color w:val="000000"/>
+                <w:lang w:eastAsia="es-MX"/>
+              </w:rPr>
+              <w:t>Extend</w:t>
+            </w:r>
+            <w:proofErr w:type="spellEnd"/>
+            <w:r>
+              <w:rPr>
+                <w:rFonts w:eastAsia="Times New Roman" w:cstheme="minorHAnsi"/>
+                <w:color w:val="000000"/>
+                <w:lang w:eastAsia="es-MX"/>
+              </w:rPr>
+              <w:t>:</w:t>
             </w:r>
           </w:p>
           <w:p>
@@ -6955,6 +7036,7 @@
                 <w:lang w:eastAsia="es-MX"/>
               </w:rPr>
             </w:pPr>
+            <w:proofErr w:type="spellStart"/>
             <w:r>
               <w:rPr>
                 <w:rFonts w:eastAsia="Times New Roman" w:cstheme="minorHAnsi"/>
@@ -6965,6 +7047,7 @@
               </w:rPr>
               <w:t>Subflujos</w:t>
             </w:r>
+            <w:proofErr w:type="spellEnd"/>
           </w:p>
         </w:tc>
       </w:tr>
@@ -7718,13 +7801,23 @@
                 <w:lang w:eastAsia="es-MX"/>
               </w:rPr>
             </w:pPr>
-            <w:r>
-              <w:rPr>
-                <w:rFonts w:eastAsia="Times New Roman" w:cstheme="minorHAnsi"/>
-                <w:color w:val="000000"/>
-                <w:lang w:eastAsia="es-MX"/>
-              </w:rPr>
-              <w:t>Include:</w:t>
+            <w:proofErr w:type="spellStart"/>
+            <w:r>
+              <w:rPr>
+                <w:rFonts w:eastAsia="Times New Roman" w:cstheme="minorHAnsi"/>
+                <w:color w:val="000000"/>
+                <w:lang w:eastAsia="es-MX"/>
+              </w:rPr>
+              <w:t>Include</w:t>
+            </w:r>
+            <w:proofErr w:type="spellEnd"/>
+            <w:r>
+              <w:rPr>
+                <w:rFonts w:eastAsia="Times New Roman" w:cstheme="minorHAnsi"/>
+                <w:color w:val="000000"/>
+                <w:lang w:eastAsia="es-MX"/>
+              </w:rPr>
+              <w:t>:</w:t>
             </w:r>
           </w:p>
           <w:p>
@@ -7737,13 +7830,23 @@
                 <w:lang w:eastAsia="es-MX"/>
               </w:rPr>
             </w:pPr>
-            <w:r>
-              <w:rPr>
-                <w:rFonts w:eastAsia="Times New Roman" w:cstheme="minorHAnsi"/>
-                <w:color w:val="000000"/>
-                <w:lang w:eastAsia="es-MX"/>
-              </w:rPr>
-              <w:t>Extend:</w:t>
+            <w:proofErr w:type="spellStart"/>
+            <w:r>
+              <w:rPr>
+                <w:rFonts w:eastAsia="Times New Roman" w:cstheme="minorHAnsi"/>
+                <w:color w:val="000000"/>
+                <w:lang w:eastAsia="es-MX"/>
+              </w:rPr>
+              <w:t>Extend</w:t>
+            </w:r>
+            <w:proofErr w:type="spellEnd"/>
+            <w:r>
+              <w:rPr>
+                <w:rFonts w:eastAsia="Times New Roman" w:cstheme="minorHAnsi"/>
+                <w:color w:val="000000"/>
+                <w:lang w:eastAsia="es-MX"/>
+              </w:rPr>
+              <w:t>:</w:t>
             </w:r>
           </w:p>
           <w:p>
@@ -7902,6 +8005,7 @@
                 <w:lang w:eastAsia="es-MX"/>
               </w:rPr>
             </w:pPr>
+            <w:proofErr w:type="spellStart"/>
             <w:r>
               <w:rPr>
                 <w:rFonts w:eastAsia="Times New Roman" w:cstheme="minorHAnsi"/>
@@ -7912,6 +8016,7 @@
               </w:rPr>
               <w:t>Subflujos</w:t>
             </w:r>
+            <w:proofErr w:type="spellEnd"/>
           </w:p>
           <w:p>
             <w:pPr>
@@ -8565,13 +8670,23 @@
                 <w:lang w:eastAsia="es-MX"/>
               </w:rPr>
             </w:pPr>
-            <w:r>
-              <w:rPr>
-                <w:rFonts w:eastAsia="Times New Roman" w:cstheme="minorHAnsi"/>
-                <w:color w:val="000000"/>
-                <w:lang w:eastAsia="es-MX"/>
-              </w:rPr>
-              <w:t>Include:</w:t>
+            <w:proofErr w:type="spellStart"/>
+            <w:r>
+              <w:rPr>
+                <w:rFonts w:eastAsia="Times New Roman" w:cstheme="minorHAnsi"/>
+                <w:color w:val="000000"/>
+                <w:lang w:eastAsia="es-MX"/>
+              </w:rPr>
+              <w:t>Include</w:t>
+            </w:r>
+            <w:proofErr w:type="spellEnd"/>
+            <w:r>
+              <w:rPr>
+                <w:rFonts w:eastAsia="Times New Roman" w:cstheme="minorHAnsi"/>
+                <w:color w:val="000000"/>
+                <w:lang w:eastAsia="es-MX"/>
+              </w:rPr>
+              <w:t>:</w:t>
             </w:r>
           </w:p>
           <w:p>
@@ -8584,13 +8699,23 @@
                 <w:lang w:eastAsia="es-MX"/>
               </w:rPr>
             </w:pPr>
-            <w:r>
-              <w:rPr>
-                <w:rFonts w:eastAsia="Times New Roman" w:cstheme="minorHAnsi"/>
-                <w:color w:val="000000"/>
-                <w:lang w:eastAsia="es-MX"/>
-              </w:rPr>
-              <w:t>Extend:</w:t>
+            <w:proofErr w:type="spellStart"/>
+            <w:r>
+              <w:rPr>
+                <w:rFonts w:eastAsia="Times New Roman" w:cstheme="minorHAnsi"/>
+                <w:color w:val="000000"/>
+                <w:lang w:eastAsia="es-MX"/>
+              </w:rPr>
+              <w:t>Extend</w:t>
+            </w:r>
+            <w:proofErr w:type="spellEnd"/>
+            <w:r>
+              <w:rPr>
+                <w:rFonts w:eastAsia="Times New Roman" w:cstheme="minorHAnsi"/>
+                <w:color w:val="000000"/>
+                <w:lang w:eastAsia="es-MX"/>
+              </w:rPr>
+              <w:t>:</w:t>
             </w:r>
           </w:p>
           <w:p>
@@ -8768,6 +8893,7 @@
                 <w:lang w:eastAsia="es-MX"/>
               </w:rPr>
             </w:pPr>
+            <w:proofErr w:type="spellStart"/>
             <w:r>
               <w:rPr>
                 <w:rFonts w:eastAsia="Times New Roman" w:cstheme="minorHAnsi"/>
@@ -8778,6 +8904,7 @@
               </w:rPr>
               <w:t>Subflujos</w:t>
             </w:r>
+            <w:proofErr w:type="spellEnd"/>
           </w:p>
           <w:p>
             <w:pPr>
@@ -9406,13 +9533,23 @@
                 <w:lang w:eastAsia="es-MX"/>
               </w:rPr>
             </w:pPr>
-            <w:r>
-              <w:rPr>
-                <w:rFonts w:eastAsia="Times New Roman" w:cstheme="minorHAnsi"/>
-                <w:color w:val="000000"/>
-                <w:lang w:eastAsia="es-MX"/>
-              </w:rPr>
-              <w:t>Include:</w:t>
+            <w:proofErr w:type="spellStart"/>
+            <w:r>
+              <w:rPr>
+                <w:rFonts w:eastAsia="Times New Roman" w:cstheme="minorHAnsi"/>
+                <w:color w:val="000000"/>
+                <w:lang w:eastAsia="es-MX"/>
+              </w:rPr>
+              <w:t>Include</w:t>
+            </w:r>
+            <w:proofErr w:type="spellEnd"/>
+            <w:r>
+              <w:rPr>
+                <w:rFonts w:eastAsia="Times New Roman" w:cstheme="minorHAnsi"/>
+                <w:color w:val="000000"/>
+                <w:lang w:eastAsia="es-MX"/>
+              </w:rPr>
+              <w:t>:</w:t>
             </w:r>
           </w:p>
           <w:p>
@@ -9425,13 +9562,23 @@
                 <w:lang w:eastAsia="es-MX"/>
               </w:rPr>
             </w:pPr>
-            <w:r>
-              <w:rPr>
-                <w:rFonts w:eastAsia="Times New Roman" w:cstheme="minorHAnsi"/>
-                <w:color w:val="000000"/>
-                <w:lang w:eastAsia="es-MX"/>
-              </w:rPr>
-              <w:t>Extend:</w:t>
+            <w:proofErr w:type="spellStart"/>
+            <w:r>
+              <w:rPr>
+                <w:rFonts w:eastAsia="Times New Roman" w:cstheme="minorHAnsi"/>
+                <w:color w:val="000000"/>
+                <w:lang w:eastAsia="es-MX"/>
+              </w:rPr>
+              <w:t>Extend</w:t>
+            </w:r>
+            <w:proofErr w:type="spellEnd"/>
+            <w:r>
+              <w:rPr>
+                <w:rFonts w:eastAsia="Times New Roman" w:cstheme="minorHAnsi"/>
+                <w:color w:val="000000"/>
+                <w:lang w:eastAsia="es-MX"/>
+              </w:rPr>
+              <w:t>:</w:t>
             </w:r>
           </w:p>
           <w:p>
@@ -9590,6 +9737,7 @@
                 <w:lang w:eastAsia="es-MX"/>
               </w:rPr>
             </w:pPr>
+            <w:proofErr w:type="spellStart"/>
             <w:r>
               <w:rPr>
                 <w:rFonts w:eastAsia="Times New Roman" w:cstheme="minorHAnsi"/>
@@ -9600,6 +9748,7 @@
               </w:rPr>
               <w:t>Subflujos</w:t>
             </w:r>
+            <w:proofErr w:type="spellEnd"/>
           </w:p>
           <w:p>
             <w:pPr>
@@ -10251,13 +10400,23 @@
                 <w:lang w:eastAsia="es-MX"/>
               </w:rPr>
             </w:pPr>
-            <w:r>
-              <w:rPr>
-                <w:rFonts w:eastAsia="Times New Roman" w:cstheme="minorHAnsi"/>
-                <w:color w:val="000000"/>
-                <w:lang w:eastAsia="es-MX"/>
-              </w:rPr>
-              <w:t>Include:</w:t>
+            <w:proofErr w:type="spellStart"/>
+            <w:r>
+              <w:rPr>
+                <w:rFonts w:eastAsia="Times New Roman" w:cstheme="minorHAnsi"/>
+                <w:color w:val="000000"/>
+                <w:lang w:eastAsia="es-MX"/>
+              </w:rPr>
+              <w:t>Include</w:t>
+            </w:r>
+            <w:proofErr w:type="spellEnd"/>
+            <w:r>
+              <w:rPr>
+                <w:rFonts w:eastAsia="Times New Roman" w:cstheme="minorHAnsi"/>
+                <w:color w:val="000000"/>
+                <w:lang w:eastAsia="es-MX"/>
+              </w:rPr>
+              <w:t>:</w:t>
             </w:r>
           </w:p>
           <w:p>
@@ -10270,13 +10429,23 @@
                 <w:lang w:eastAsia="es-MX"/>
               </w:rPr>
             </w:pPr>
-            <w:r>
-              <w:rPr>
-                <w:rFonts w:eastAsia="Times New Roman" w:cstheme="minorHAnsi"/>
-                <w:color w:val="000000"/>
-                <w:lang w:eastAsia="es-MX"/>
-              </w:rPr>
-              <w:t>Extend:</w:t>
+            <w:proofErr w:type="spellStart"/>
+            <w:r>
+              <w:rPr>
+                <w:rFonts w:eastAsia="Times New Roman" w:cstheme="minorHAnsi"/>
+                <w:color w:val="000000"/>
+                <w:lang w:eastAsia="es-MX"/>
+              </w:rPr>
+              <w:t>Extend</w:t>
+            </w:r>
+            <w:proofErr w:type="spellEnd"/>
+            <w:r>
+              <w:rPr>
+                <w:rFonts w:eastAsia="Times New Roman" w:cstheme="minorHAnsi"/>
+                <w:color w:val="000000"/>
+                <w:lang w:eastAsia="es-MX"/>
+              </w:rPr>
+              <w:t>:</w:t>
             </w:r>
           </w:p>
           <w:p>
@@ -10435,6 +10604,7 @@
                 <w:lang w:eastAsia="es-MX"/>
               </w:rPr>
             </w:pPr>
+            <w:proofErr w:type="spellStart"/>
             <w:r>
               <w:rPr>
                 <w:rFonts w:eastAsia="Times New Roman" w:cstheme="minorHAnsi"/>
@@ -10445,6 +10615,7 @@
               </w:rPr>
               <w:t>Subflujos</w:t>
             </w:r>
+            <w:proofErr w:type="spellEnd"/>
           </w:p>
           <w:p>
             <w:pPr>
@@ -11175,13 +11346,23 @@
                 <w:lang w:eastAsia="es-MX"/>
               </w:rPr>
             </w:pPr>
-            <w:r>
-              <w:rPr>
-                <w:rFonts w:eastAsia="Times New Roman" w:cstheme="minorHAnsi"/>
-                <w:color w:val="000000"/>
-                <w:lang w:eastAsia="es-MX"/>
-              </w:rPr>
-              <w:t>Include:</w:t>
+            <w:proofErr w:type="spellStart"/>
+            <w:r>
+              <w:rPr>
+                <w:rFonts w:eastAsia="Times New Roman" w:cstheme="minorHAnsi"/>
+                <w:color w:val="000000"/>
+                <w:lang w:eastAsia="es-MX"/>
+              </w:rPr>
+              <w:t>Include</w:t>
+            </w:r>
+            <w:proofErr w:type="spellEnd"/>
+            <w:r>
+              <w:rPr>
+                <w:rFonts w:eastAsia="Times New Roman" w:cstheme="minorHAnsi"/>
+                <w:color w:val="000000"/>
+                <w:lang w:eastAsia="es-MX"/>
+              </w:rPr>
+              <w:t>:</w:t>
             </w:r>
           </w:p>
           <w:p>
@@ -11194,13 +11375,23 @@
                 <w:lang w:eastAsia="es-MX"/>
               </w:rPr>
             </w:pPr>
-            <w:r>
-              <w:rPr>
-                <w:rFonts w:eastAsia="Times New Roman" w:cstheme="minorHAnsi"/>
-                <w:color w:val="000000"/>
-                <w:lang w:eastAsia="es-MX"/>
-              </w:rPr>
-              <w:t>Extend:</w:t>
+            <w:proofErr w:type="spellStart"/>
+            <w:r>
+              <w:rPr>
+                <w:rFonts w:eastAsia="Times New Roman" w:cstheme="minorHAnsi"/>
+                <w:color w:val="000000"/>
+                <w:lang w:eastAsia="es-MX"/>
+              </w:rPr>
+              <w:t>Extend</w:t>
+            </w:r>
+            <w:proofErr w:type="spellEnd"/>
+            <w:r>
+              <w:rPr>
+                <w:rFonts w:eastAsia="Times New Roman" w:cstheme="minorHAnsi"/>
+                <w:color w:val="000000"/>
+                <w:lang w:eastAsia="es-MX"/>
+              </w:rPr>
+              <w:t>:</w:t>
             </w:r>
           </w:p>
           <w:p>
@@ -11378,6 +11569,7 @@
                 <w:lang w:eastAsia="es-MX"/>
               </w:rPr>
             </w:pPr>
+            <w:proofErr w:type="spellStart"/>
             <w:r>
               <w:rPr>
                 <w:rFonts w:eastAsia="Times New Roman" w:cstheme="minorHAnsi"/>
@@ -11388,6 +11580,7 @@
               </w:rPr>
               <w:t>Subflujos</w:t>
             </w:r>
+            <w:proofErr w:type="spellEnd"/>
           </w:p>
           <w:p>
             <w:pPr>
@@ -12007,13 +12200,23 @@
                 <w:lang w:eastAsia="es-MX"/>
               </w:rPr>
             </w:pPr>
-            <w:r>
-              <w:rPr>
-                <w:rFonts w:eastAsia="Times New Roman" w:cstheme="minorHAnsi"/>
-                <w:color w:val="000000"/>
-                <w:lang w:eastAsia="es-MX"/>
-              </w:rPr>
-              <w:t>Include:</w:t>
+            <w:proofErr w:type="spellStart"/>
+            <w:r>
+              <w:rPr>
+                <w:rFonts w:eastAsia="Times New Roman" w:cstheme="minorHAnsi"/>
+                <w:color w:val="000000"/>
+                <w:lang w:eastAsia="es-MX"/>
+              </w:rPr>
+              <w:t>Include</w:t>
+            </w:r>
+            <w:proofErr w:type="spellEnd"/>
+            <w:r>
+              <w:rPr>
+                <w:rFonts w:eastAsia="Times New Roman" w:cstheme="minorHAnsi"/>
+                <w:color w:val="000000"/>
+                <w:lang w:eastAsia="es-MX"/>
+              </w:rPr>
+              <w:t>:</w:t>
             </w:r>
           </w:p>
           <w:p>
@@ -12026,13 +12229,23 @@
                 <w:lang w:eastAsia="es-MX"/>
               </w:rPr>
             </w:pPr>
-            <w:r>
-              <w:rPr>
-                <w:rFonts w:eastAsia="Times New Roman" w:cstheme="minorHAnsi"/>
-                <w:color w:val="000000"/>
-                <w:lang w:eastAsia="es-MX"/>
-              </w:rPr>
-              <w:t>Extend:</w:t>
+            <w:proofErr w:type="spellStart"/>
+            <w:r>
+              <w:rPr>
+                <w:rFonts w:eastAsia="Times New Roman" w:cstheme="minorHAnsi"/>
+                <w:color w:val="000000"/>
+                <w:lang w:eastAsia="es-MX"/>
+              </w:rPr>
+              <w:t>Extend</w:t>
+            </w:r>
+            <w:proofErr w:type="spellEnd"/>
+            <w:r>
+              <w:rPr>
+                <w:rFonts w:eastAsia="Times New Roman" w:cstheme="minorHAnsi"/>
+                <w:color w:val="000000"/>
+                <w:lang w:eastAsia="es-MX"/>
+              </w:rPr>
+              <w:t>:</w:t>
             </w:r>
           </w:p>
           <w:p>
@@ -12191,6 +12404,7 @@
                 <w:lang w:eastAsia="es-MX"/>
               </w:rPr>
             </w:pPr>
+            <w:proofErr w:type="spellStart"/>
             <w:r>
               <w:rPr>
                 <w:rFonts w:eastAsia="Times New Roman" w:cstheme="minorHAnsi"/>
@@ -12201,6 +12415,7 @@
               </w:rPr>
               <w:t>Subflujos</w:t>
             </w:r>
+            <w:proofErr w:type="spellEnd"/>
           </w:p>
         </w:tc>
       </w:tr>
@@ -12659,7 +12874,25 @@
                 <w:color w:val="000000"/>
                 <w:lang w:eastAsia="es-MX"/>
               </w:rPr>
-              <w:t>Bibliotecario: El sistema permite buscar usuarios por cualquiera de los siguientes datos:Identificador,Nombre Completo, Dirección, Teléfono.</w:t>
+              <w:t xml:space="preserve">Bibliotecario: El sistema permite buscar usuarios por cualquiera de los siguientes </w:t>
+            </w:r>
+            <w:proofErr w:type="spellStart"/>
+            <w:r>
+              <w:rPr>
+                <w:rFonts w:eastAsia="Times New Roman" w:cstheme="minorHAnsi"/>
+                <w:color w:val="000000"/>
+                <w:lang w:eastAsia="es-MX"/>
+              </w:rPr>
+              <w:t>datos:Identificador,Nombre</w:t>
+            </w:r>
+            <w:proofErr w:type="spellEnd"/>
+            <w:r>
+              <w:rPr>
+                <w:rFonts w:eastAsia="Times New Roman" w:cstheme="minorHAnsi"/>
+                <w:color w:val="000000"/>
+                <w:lang w:eastAsia="es-MX"/>
+              </w:rPr>
+              <w:t xml:space="preserve"> Completo, Dirección, Teléfono.</w:t>
             </w:r>
           </w:p>
         </w:tc>
@@ -12844,13 +13077,23 @@
                 <w:lang w:eastAsia="es-MX"/>
               </w:rPr>
             </w:pPr>
-            <w:r>
-              <w:rPr>
-                <w:rFonts w:eastAsia="Times New Roman" w:cstheme="minorHAnsi"/>
-                <w:color w:val="000000"/>
-                <w:lang w:eastAsia="es-MX"/>
-              </w:rPr>
-              <w:t>Include:</w:t>
+            <w:proofErr w:type="spellStart"/>
+            <w:r>
+              <w:rPr>
+                <w:rFonts w:eastAsia="Times New Roman" w:cstheme="minorHAnsi"/>
+                <w:color w:val="000000"/>
+                <w:lang w:eastAsia="es-MX"/>
+              </w:rPr>
+              <w:t>Include</w:t>
+            </w:r>
+            <w:proofErr w:type="spellEnd"/>
+            <w:r>
+              <w:rPr>
+                <w:rFonts w:eastAsia="Times New Roman" w:cstheme="minorHAnsi"/>
+                <w:color w:val="000000"/>
+                <w:lang w:eastAsia="es-MX"/>
+              </w:rPr>
+              <w:t>:</w:t>
             </w:r>
           </w:p>
           <w:p>
@@ -12863,13 +13106,23 @@
                 <w:lang w:eastAsia="es-MX"/>
               </w:rPr>
             </w:pPr>
-            <w:r>
-              <w:rPr>
-                <w:rFonts w:eastAsia="Times New Roman" w:cstheme="minorHAnsi"/>
-                <w:color w:val="000000"/>
-                <w:lang w:eastAsia="es-MX"/>
-              </w:rPr>
-              <w:t>Extend:</w:t>
+            <w:proofErr w:type="spellStart"/>
+            <w:r>
+              <w:rPr>
+                <w:rFonts w:eastAsia="Times New Roman" w:cstheme="minorHAnsi"/>
+                <w:color w:val="000000"/>
+                <w:lang w:eastAsia="es-MX"/>
+              </w:rPr>
+              <w:t>Extend</w:t>
+            </w:r>
+            <w:proofErr w:type="spellEnd"/>
+            <w:r>
+              <w:rPr>
+                <w:rFonts w:eastAsia="Times New Roman" w:cstheme="minorHAnsi"/>
+                <w:color w:val="000000"/>
+                <w:lang w:eastAsia="es-MX"/>
+              </w:rPr>
+              <w:t>:</w:t>
             </w:r>
           </w:p>
           <w:p>
@@ -12971,7 +13224,25 @@
                 <w:color w:val="000000"/>
                 <w:lang w:eastAsia="es-MX"/>
               </w:rPr>
-              <w:t>2.  El sistema le permite visualizar los usuarios según el bibliotecario lo desee, ya sea por el Identificador del Usuario, Nombre Completo del Usuario,Dirección,Teléfono.</w:t>
+              <w:t xml:space="preserve">2.  El sistema le permite visualizar los usuarios según el bibliotecario lo desee, ya sea por el Identificador del Usuario, Nombre Completo del </w:t>
+            </w:r>
+            <w:proofErr w:type="spellStart"/>
+            <w:r>
+              <w:rPr>
+                <w:rFonts w:eastAsia="Times New Roman" w:cstheme="minorHAnsi"/>
+                <w:color w:val="000000"/>
+                <w:lang w:eastAsia="es-MX"/>
+              </w:rPr>
+              <w:t>Usuario,Dirección,Teléfono</w:t>
+            </w:r>
+            <w:proofErr w:type="spellEnd"/>
+            <w:r>
+              <w:rPr>
+                <w:rFonts w:eastAsia="Times New Roman" w:cstheme="minorHAnsi"/>
+                <w:color w:val="000000"/>
+                <w:lang w:eastAsia="es-MX"/>
+              </w:rPr>
+              <w:t>.</w:t>
             </w:r>
           </w:p>
           <w:p>
@@ -13028,6 +13299,7 @@
                 <w:lang w:eastAsia="es-MX"/>
               </w:rPr>
             </w:pPr>
+            <w:proofErr w:type="spellStart"/>
             <w:r>
               <w:rPr>
                 <w:rFonts w:eastAsia="Times New Roman" w:cstheme="minorHAnsi"/>
@@ -13038,6 +13310,7 @@
               </w:rPr>
               <w:t>Subflujos</w:t>
             </w:r>
+            <w:proofErr w:type="spellEnd"/>
           </w:p>
           <w:p>
             <w:pPr>
@@ -13101,11 +13374,11 @@
       <w:pPr>
         <w:pStyle w:val="Ttulo1"/>
       </w:pPr>
-      <w:bookmarkStart w:id="25" w:name="_Toc25525764"/>
+      <w:bookmarkStart w:id="24" w:name="_Toc25525764"/>
       <w:r>
         <w:t>8.Entrevistas</w:t>
       </w:r>
-      <w:bookmarkEnd w:id="25"/>
+      <w:bookmarkEnd w:id="24"/>
     </w:p>
     <w:p>
       <w:pPr>
@@ -13618,7 +13891,25 @@
           <w:sz w:val="24"/>
           <w:szCs w:val="24"/>
         </w:rPr>
-        <w:t xml:space="preserve"> Si se tienen más de un mismo libro, se puede identificar que ejemplar es por medio de este código, Ej1, Ej2, Ej3 … Ejn. </w:t>
+        <w:t xml:space="preserve"> Si se tienen más de un mismo libro, se puede identificar que ejemplar es por medio de este código, Ej1, Ej2, Ej3 … </w:t>
+      </w:r>
+      <w:proofErr w:type="spellStart"/>
+      <w:r>
+        <w:rPr>
+          <w:rFonts w:ascii="Arial" w:hAnsi="Arial" w:cs="Arial"/>
+          <w:sz w:val="24"/>
+          <w:szCs w:val="24"/>
+        </w:rPr>
+        <w:t>Ejn</w:t>
+      </w:r>
+      <w:proofErr w:type="spellEnd"/>
+      <w:r>
+        <w:rPr>
+          <w:rFonts w:ascii="Arial" w:hAnsi="Arial" w:cs="Arial"/>
+          <w:sz w:val="24"/>
+          <w:szCs w:val="24"/>
+        </w:rPr>
+        <w:t xml:space="preserve">. </w:t>
       </w:r>
     </w:p>
     <w:p>
@@ -13711,11 +14002,11 @@
       <w:pPr>
         <w:pStyle w:val="Ttulo1"/>
       </w:pPr>
-      <w:bookmarkStart w:id="26" w:name="_Toc25525765"/>
+      <w:bookmarkStart w:id="25" w:name="_Toc25525765"/>
       <w:r>
         <w:t>9.Base de Datos</w:t>
       </w:r>
-      <w:bookmarkEnd w:id="26"/>
+      <w:bookmarkEnd w:id="25"/>
     </w:p>
     <w:p>
       <w:r>
@@ -13973,9 +14264,50 @@
       <w:pPr>
         <w:pStyle w:val="Ttulo1"/>
       </w:pPr>
-      <w:bookmarkStart w:id="27" w:name="_Toc25525766"/>
+      <w:bookmarkStart w:id="26" w:name="_Toc25525766"/>
       <w:r>
         <w:t>10.Diagrama Gantt</w:t>
+      </w:r>
+      <w:bookmarkEnd w:id="26"/>
+    </w:p>
+    <w:p>
+      <w:pPr>
+        <w:rPr>
+          <w:rStyle w:val="Hipervnculo"/>
+        </w:rPr>
+      </w:pPr>
+      <w:r>
+        <w:fldChar w:fldCharType="begin"/>
+      </w:r>
+      <w:r>
+        <w:instrText xml:space="preserve"> HYPERLINK "Biblioteca.mpp" </w:instrText>
+      </w:r>
+      <w:r>
+        <w:fldChar w:fldCharType="separate"/>
+      </w:r>
+      <w:r>
+        <w:rPr>
+          <w:rStyle w:val="Hipervnculo"/>
+        </w:rPr>
+        <w:t>Ir al documento del Diagrama Gantt</w:t>
+      </w:r>
+    </w:p>
+    <w:bookmarkStart w:id="27" w:name="_Toc25525767"/>
+    <w:p>
+      <w:pPr>
+        <w:pStyle w:val="Ttulo1"/>
+      </w:pPr>
+      <w:r>
+        <w:rPr>
+          <w:rFonts w:asciiTheme="minorHAnsi" w:eastAsiaTheme="minorHAnsi" w:hAnsiTheme="minorHAnsi" w:cstheme="minorBidi"/>
+          <w:color w:val="auto"/>
+          <w:sz w:val="22"/>
+          <w:szCs w:val="22"/>
+        </w:rPr>
+        <w:fldChar w:fldCharType="end"/>
+      </w:r>
+      <w:r>
+        <w:t>11.Minutas</w:t>
       </w:r>
       <w:bookmarkEnd w:id="27"/>
     </w:p>
@@ -13985,21 +14317,12 @@
           <w:rPr>
             <w:rStyle w:val="Hipervnculo"/>
           </w:rPr>
-          <w:t>Ir al documento del Diagrama Gantt</w:t>
+          <w:t>Ir al documento de Minutas</w:t>
         </w:r>
       </w:hyperlink>
-    </w:p>
-    <w:p>
-      <w:pPr>
-        <w:pStyle w:val="Ttulo1"/>
-      </w:pPr>
-      <w:bookmarkStart w:id="28" w:name="_Toc25525767"/>
-      <w:r>
-        <w:t>11.Minutas</w:t>
-      </w:r>
+      <w:bookmarkStart w:id="28" w:name="_GoBack"/>
       <w:bookmarkEnd w:id="28"/>
     </w:p>
-    <w:p/>
     <w:p>
       <w:pPr>
         <w:pStyle w:val="Ttulo1"/>
@@ -14011,27 +14334,48 @@
       <w:bookmarkEnd w:id="29"/>
     </w:p>
     <w:p>
-      <w:hyperlink r:id="rId41" w:history="1">
-        <w:r>
-          <w:rPr>
-            <w:rStyle w:val="Hipervnculo"/>
-          </w:rPr>
-          <w:t>Ir al documento de Pruebas</w:t>
-        </w:r>
-      </w:hyperlink>
+      <w:pPr>
+        <w:rPr>
+          <w:rStyle w:val="Hipervnculo"/>
+        </w:rPr>
+      </w:pPr>
+      <w:r>
+        <w:fldChar w:fldCharType="begin"/>
+      </w:r>
+      <w:r>
+        <w:instrText xml:space="preserve"> HYPERLINK "../Pruebas/Diseño%20de%20Pruebas.docx" </w:instrText>
+      </w:r>
+      <w:r>
+        <w:fldChar w:fldCharType="separate"/>
+      </w:r>
+      <w:r>
+        <w:rPr>
+          <w:rStyle w:val="Hipervnculo"/>
+        </w:rPr>
+        <w:t>Ir al documento de Pruebas</w:t>
+      </w:r>
     </w:p>
+    <w:bookmarkStart w:id="30" w:name="_Toc25525769"/>
     <w:p>
       <w:pPr>
         <w:pStyle w:val="Ttulo1"/>
       </w:pPr>
-      <w:bookmarkStart w:id="30" w:name="_Toc25525769"/>
+      <w:r>
+        <w:rPr>
+          <w:rFonts w:asciiTheme="minorHAnsi" w:eastAsiaTheme="minorHAnsi" w:hAnsiTheme="minorHAnsi" w:cstheme="minorBidi"/>
+          <w:color w:val="auto"/>
+          <w:sz w:val="22"/>
+          <w:szCs w:val="22"/>
+        </w:rPr>
+        <w:fldChar w:fldCharType="end"/>
+      </w:r>
       <w:r>
         <w:t>13.Manual de Usuario</w:t>
       </w:r>
       <w:bookmarkEnd w:id="30"/>
     </w:p>
     <w:p>
-      <w:hyperlink r:id="rId42" w:history="1">
+      <w:hyperlink r:id="rId41" w:history="1">
         <w:r>
           <w:rPr>
             <w:rStyle w:val="Hipervnculo"/>
@@ -17999,6 +18343,18 @@
       <w:u w:val="single"/>
     </w:rPr>
   </w:style>
+  <w:style w:type="character" w:styleId="Mencinsinresolver">
+    <w:name w:val="Unresolved Mention"/>
+    <w:basedOn w:val="Fuentedeprrafopredeter"/>
+    <w:uiPriority w:val="99"/>
+    <w:semiHidden/>
+    <w:unhideWhenUsed/>
+    <w:rsid w:val="00265E36"/>
+    <w:rPr>
+      <w:color w:val="605E5C"/>
+      <w:shd w:val="clear" w:color="auto" w:fill="E1DFDD"/>
+    </w:rPr>
+  </w:style>
 </w:styles>
 </file>
 
@@ -18323,7 +18679,7 @@
 </file>
 
 <file path=customXml/itemProps2.xml><?xml version="1.0" encoding="utf-8"?>
-<ds:datastoreItem xmlns:ds="http://schemas.openxmlformats.org/officeDocument/2006/customXml" ds:itemID="{CBE09C94-22F0-443B-8944-85B064A0D445}">
+<ds:datastoreItem xmlns:ds="http://schemas.openxmlformats.org/officeDocument/2006/customXml" ds:itemID="{A5A9DBD3-5B9B-4919-8136-B70ED3C3293E}">
   <ds:schemaRefs>
     <ds:schemaRef ds:uri="http://schemas.openxmlformats.org/officeDocument/2006/bibliography"/>
   </ds:schemaRefs>

</xml_diff>